<commit_message>
added p2 report pdf
</commit_message>
<xml_diff>
--- a/project2/r2_fradyc_mjonker.docx
+++ b/project2/r2_fradyc_mjonker.docx
@@ -3,80 +3,688 @@
 <w:document xmlns:wpc="http://schemas.microsoft.com/office/word/2010/wordprocessingCanvas" xmlns:cx="http://schemas.microsoft.com/office/drawing/2014/chartex" xmlns:cx1="http://schemas.microsoft.com/office/drawing/2015/9/8/chartex" xmlns:cx2="http://schemas.microsoft.com/office/drawing/2015/10/21/chartex" xmlns:cx3="http://schemas.microsoft.com/office/drawing/2016/5/9/chartex" xmlns:cx4="http://schemas.microsoft.com/office/drawing/2016/5/10/chartex" xmlns:cx5="http://schemas.microsoft.com/office/drawing/2016/5/11/chartex" xmlns:cx6="http://schemas.microsoft.com/office/drawing/2016/5/12/chartex" xmlns:cx7="http://schemas.microsoft.com/office/drawing/2016/5/13/chartex" xmlns:cx8="http://schemas.microsoft.com/office/drawing/2016/5/14/chartex" xmlns:mc="http://schemas.openxmlformats.org/markup-compatibility/2006" xmlns:aink="http://schemas.microsoft.com/office/drawing/2016/ink" xmlns:am3d="http://schemas.microsoft.com/office/drawing/2017/model3d" xmlns:o="urn:schemas-microsoft-com:office:office" xmlns:oel="http://schemas.microsoft.com/office/2019/extlst" xmlns:r="http://schemas.openxmlformats.org/officeDocument/2006/relationships" xmlns:m="http://schemas.openxmlformats.org/officeDocument/2006/math" xmlns:v="urn:schemas-microsoft-com:vml" xmlns:wp14="http://schemas.microsoft.com/office/word/2010/wordprocessingDrawing" xmlns:wp="http://schemas.openxmlformats.org/drawingml/2006/wordprocessingDrawing" xmlns:w10="urn:schemas-microsoft-com:office:word" xmlns:w="http://schemas.openxmlformats.org/wordprocessingml/2006/main" xmlns:w14="http://schemas.microsoft.com/office/word/2010/wordml" xmlns:w15="http://schemas.microsoft.com/office/word/2012/wordml" xmlns:w16cex="http://schemas.microsoft.com/office/word/2018/wordml/cex" xmlns:w16cid="http://schemas.microsoft.com/office/word/2016/wordml/cid" xmlns:w16="http://schemas.microsoft.com/office/word/2018/wordml" xmlns:w16sdtdh="http://schemas.microsoft.com/office/word/2020/wordml/sdtdatahash" xmlns:w16se="http://schemas.microsoft.com/office/word/2015/wordml/symex" xmlns:wpg="http://schemas.microsoft.com/office/word/2010/wordprocessingGroup" xmlns:wpi="http://schemas.microsoft.com/office/word/2010/wordprocessingInk" xmlns:wne="http://schemas.microsoft.com/office/word/2006/wordml" xmlns:wps="http://schemas.microsoft.com/office/word/2010/wordprocessingShape" mc:Ignorable="w14 w15 w16se w16cid w16 w16cex w16sdtdh wp14">
   <w:body>
     <w:p>
-      <w:r>
+      <w:pPr>
+        <w:rPr>
+          <w:rFonts w:eastAsiaTheme="minorEastAsia"/>
+        </w:rPr>
+      </w:pPr>
+      <w:r>
+        <w:rPr>
+          <w:rFonts w:eastAsiaTheme="minorEastAsia"/>
+        </w:rPr>
         <w:t xml:space="preserve">Mitchell Jonker </w:t>
       </w:r>
     </w:p>
     <w:p>
-      <w:r>
-        <w:t>Hunter Frady</w:t>
-      </w:r>
-    </w:p>
-    <w:p>
-      <w:r>
+      <w:pPr>
+        <w:rPr>
+          <w:rFonts w:eastAsiaTheme="minorEastAsia"/>
+        </w:rPr>
+      </w:pPr>
+      <w:r>
+        <w:rPr>
+          <w:rFonts w:eastAsiaTheme="minorEastAsia"/>
+        </w:rPr>
+        <w:t xml:space="preserve">Hunter </w:t>
+      </w:r>
+      <w:proofErr w:type="spellStart"/>
+      <w:r>
+        <w:rPr>
+          <w:rFonts w:eastAsiaTheme="minorEastAsia"/>
+        </w:rPr>
+        <w:t>Frady</w:t>
+      </w:r>
+      <w:proofErr w:type="spellEnd"/>
+    </w:p>
+    <w:p>
+      <w:pPr>
+        <w:rPr>
+          <w:rFonts w:eastAsiaTheme="minorEastAsia"/>
+        </w:rPr>
+      </w:pPr>
+      <w:r>
+        <w:rPr>
+          <w:rFonts w:eastAsiaTheme="minorEastAsia"/>
+        </w:rPr>
         <w:t>CSCE-313-002 Embedded Systems</w:t>
       </w:r>
     </w:p>
     <w:p>
-      <w:r>
+      <w:pPr>
+        <w:rPr>
+          <w:rFonts w:eastAsiaTheme="minorEastAsia"/>
+        </w:rPr>
+      </w:pPr>
+      <w:r>
+        <w:rPr>
+          <w:rFonts w:eastAsiaTheme="minorEastAsia"/>
+        </w:rPr>
         <w:t>02/03/2023</w:t>
       </w:r>
     </w:p>
     <w:p>
       <w:pPr>
         <w:jc w:val="center"/>
-      </w:pPr>
-      <w:r>
+        <w:rPr>
+          <w:rFonts w:eastAsiaTheme="minorEastAsia"/>
+        </w:rPr>
+      </w:pPr>
+      <w:r>
+        <w:rPr>
+          <w:rFonts w:eastAsiaTheme="minorEastAsia"/>
+        </w:rPr>
         <w:t xml:space="preserve">Project </w:t>
       </w:r>
       <w:r>
+        <w:rPr>
+          <w:rFonts w:eastAsiaTheme="minorEastAsia"/>
+        </w:rPr>
         <w:t>2</w:t>
       </w:r>
     </w:p>
     <w:p>
       <w:pPr>
-        <w:jc w:val="center"/>
-      </w:pPr>
-    </w:p>
-    <w:p>
-      <w:r>
+        <w:rPr>
+          <w:rFonts w:eastAsiaTheme="minorEastAsia"/>
+        </w:rPr>
+      </w:pPr>
+    </w:p>
+    <w:p>
+      <w:pPr>
+        <w:rPr>
+          <w:rFonts w:eastAsiaTheme="minorEastAsia"/>
+        </w:rPr>
+      </w:pPr>
+    </w:p>
+    <w:p>
+      <w:pPr>
+        <w:rPr>
+          <w:rFonts w:eastAsiaTheme="minorEastAsia"/>
+        </w:rPr>
+      </w:pPr>
+    </w:p>
+    <w:p>
+      <w:pPr>
+        <w:rPr>
+          <w:rFonts w:eastAsiaTheme="minorEastAsia"/>
+        </w:rPr>
+      </w:pPr>
+      <w:r>
+        <w:rPr>
+          <w:rFonts w:eastAsiaTheme="minorEastAsia"/>
+        </w:rPr>
         <w:t>1.0</w:t>
       </w:r>
     </w:p>
-    <w:p/>
-    <w:p/>
-    <w:p/>
-    <w:p>
-      <w:r>
+    <w:p>
+      <w:pPr>
+        <w:rPr>
+          <w:rFonts w:eastAsiaTheme="minorEastAsia"/>
+        </w:rPr>
+      </w:pPr>
+      <w:r>
+        <w:rPr>
+          <w:rFonts w:eastAsiaTheme="minorEastAsia"/>
+        </w:rPr>
+        <w:t>A system on a chip (SoC) is an integrated circuit (IC) that contains all the necessary components for a computer system, such as a processor, memory, and peripherals, on a single chip. It is used in embedded systems and other applications where space and power consumption are important considerations.</w:t>
+      </w:r>
+    </w:p>
+    <w:p>
+      <w:pPr>
+        <w:rPr>
+          <w:rFonts w:eastAsiaTheme="minorEastAsia"/>
+        </w:rPr>
+      </w:pPr>
+    </w:p>
+    <w:p>
+      <w:pPr>
+        <w:rPr>
+          <w:rFonts w:eastAsiaTheme="minorEastAsia"/>
+        </w:rPr>
+      </w:pPr>
+    </w:p>
+    <w:p>
+      <w:pPr>
+        <w:rPr>
+          <w:rFonts w:eastAsiaTheme="minorEastAsia"/>
+        </w:rPr>
+      </w:pPr>
+      <w:r>
+        <w:rPr>
+          <w:rFonts w:eastAsiaTheme="minorEastAsia"/>
+        </w:rPr>
         <w:t>2.0</w:t>
       </w:r>
     </w:p>
-    <w:p/>
-    <w:p/>
-    <w:p/>
-    <w:p/>
-    <w:p>
-      <w:r>
+    <w:p>
+      <w:pPr>
+        <w:rPr>
+          <w:rFonts w:eastAsiaTheme="minorEastAsia"/>
+        </w:rPr>
+      </w:pPr>
+      <w:r>
+        <w:rPr>
+          <w:rFonts w:eastAsiaTheme="minorEastAsia"/>
+        </w:rPr>
+        <w:t xml:space="preserve">The </w:t>
+      </w:r>
+      <w:r>
+        <w:rPr>
+          <w:rFonts w:eastAsiaTheme="minorEastAsia"/>
+        </w:rPr>
+        <w:t xml:space="preserve">Avalon </w:t>
+      </w:r>
+      <w:r>
+        <w:rPr>
+          <w:rFonts w:eastAsiaTheme="minorEastAsia"/>
+        </w:rPr>
+        <w:t xml:space="preserve">Memory Mapped interface is a high-performance, low-latency, point-to-point </w:t>
+      </w:r>
+      <w:r>
+        <w:rPr>
+          <w:rFonts w:eastAsiaTheme="minorEastAsia"/>
+        </w:rPr>
+        <w:t xml:space="preserve">connection </w:t>
+      </w:r>
+      <w:r>
+        <w:rPr>
+          <w:rFonts w:eastAsiaTheme="minorEastAsia"/>
+        </w:rPr>
+        <w:t>protoco</w:t>
+      </w:r>
+      <w:r>
+        <w:rPr>
+          <w:rFonts w:eastAsiaTheme="minorEastAsia"/>
+        </w:rPr>
+        <w:t>l. It is</w:t>
+      </w:r>
+      <w:r>
+        <w:rPr>
+          <w:rFonts w:eastAsiaTheme="minorEastAsia"/>
+        </w:rPr>
+        <w:t xml:space="preserve"> used to connect </w:t>
+      </w:r>
+      <w:r>
+        <w:rPr>
+          <w:rFonts w:eastAsiaTheme="minorEastAsia"/>
+        </w:rPr>
+        <w:t>the sub-components of a</w:t>
+      </w:r>
+      <w:r>
+        <w:rPr>
+          <w:rFonts w:eastAsiaTheme="minorEastAsia"/>
+        </w:rPr>
+        <w:t xml:space="preserve"> system-on-chip (SoC). It is used to transfer data between components, such as</w:t>
+      </w:r>
+      <w:r>
+        <w:rPr>
+          <w:rFonts w:eastAsiaTheme="minorEastAsia"/>
+        </w:rPr>
+        <w:t xml:space="preserve"> the</w:t>
+      </w:r>
+      <w:r>
+        <w:rPr>
+          <w:rFonts w:eastAsiaTheme="minorEastAsia"/>
+        </w:rPr>
+        <w:t xml:space="preserve"> processor</w:t>
+      </w:r>
+      <w:r>
+        <w:rPr>
+          <w:rFonts w:eastAsiaTheme="minorEastAsia"/>
+        </w:rPr>
+        <w:t xml:space="preserve"> cores</w:t>
+      </w:r>
+      <w:r>
+        <w:rPr>
+          <w:rFonts w:eastAsiaTheme="minorEastAsia"/>
+        </w:rPr>
+        <w:t>, memor</w:t>
+      </w:r>
+      <w:r>
+        <w:rPr>
+          <w:rFonts w:eastAsiaTheme="minorEastAsia"/>
+        </w:rPr>
+        <w:t>y</w:t>
+      </w:r>
+      <w:r>
+        <w:rPr>
+          <w:rFonts w:eastAsiaTheme="minorEastAsia"/>
+        </w:rPr>
+        <w:t xml:space="preserve"> locations</w:t>
+      </w:r>
+      <w:r>
+        <w:rPr>
+          <w:rFonts w:eastAsiaTheme="minorEastAsia"/>
+        </w:rPr>
+        <w:t>, and peripheral</w:t>
+      </w:r>
+      <w:r>
+        <w:rPr>
+          <w:rFonts w:eastAsiaTheme="minorEastAsia"/>
+        </w:rPr>
+        <w:t xml:space="preserve"> devices.</w:t>
+      </w:r>
+      <w:r>
+        <w:rPr>
+          <w:rFonts w:eastAsiaTheme="minorEastAsia"/>
+        </w:rPr>
+        <w:t xml:space="preserve"> In Project 2 we used the peripheral devices such as the LEDs and Switches, and the memory locations to run store data, and the processor unit to manipulate and work with the data.</w:t>
+      </w:r>
+    </w:p>
+    <w:p>
+      <w:pPr>
+        <w:rPr>
+          <w:rFonts w:eastAsiaTheme="minorEastAsia"/>
+        </w:rPr>
+      </w:pPr>
+    </w:p>
+    <w:p>
+      <w:pPr>
+        <w:rPr>
+          <w:rFonts w:eastAsiaTheme="minorEastAsia"/>
+        </w:rPr>
+      </w:pPr>
+    </w:p>
+    <w:p>
+      <w:pPr>
+        <w:rPr>
+          <w:rFonts w:eastAsiaTheme="minorEastAsia"/>
+        </w:rPr>
+      </w:pPr>
+      <w:r>
+        <w:rPr>
+          <w:rFonts w:eastAsiaTheme="minorEastAsia"/>
+        </w:rPr>
         <w:t>3.0</w:t>
       </w:r>
     </w:p>
-    <w:p/>
-    <w:p/>
-    <w:p/>
-    <w:p>
-      <w:r>
+    <w:p>
+      <w:pPr>
+        <w:rPr>
+          <w:rFonts w:eastAsiaTheme="minorEastAsia"/>
+        </w:rPr>
+      </w:pPr>
+      <w:r>
+        <w:rPr>
+          <w:rFonts w:eastAsiaTheme="minorEastAsia"/>
+        </w:rPr>
+        <w:t xml:space="preserve">Bare metal applications are applications that run directly on the hardware without an operating system. </w:t>
+      </w:r>
+      <w:r>
+        <w:rPr>
+          <w:rFonts w:eastAsiaTheme="minorEastAsia"/>
+        </w:rPr>
+        <w:t>These kinds of applications are common in</w:t>
+      </w:r>
+      <w:r>
+        <w:rPr>
+          <w:rFonts w:eastAsiaTheme="minorEastAsia"/>
+        </w:rPr>
+        <w:t xml:space="preserve"> embedded systems</w:t>
+      </w:r>
+      <w:r>
+        <w:rPr>
+          <w:rFonts w:eastAsiaTheme="minorEastAsia"/>
+        </w:rPr>
+        <w:t>. Bare Metal apps are w</w:t>
+      </w:r>
+      <w:r>
+        <w:rPr>
+          <w:rFonts w:eastAsiaTheme="minorEastAsia"/>
+        </w:rPr>
+        <w:t xml:space="preserve">ritten in low-level languages such as assembly </w:t>
+      </w:r>
+      <w:r>
+        <w:rPr>
+          <w:rFonts w:eastAsiaTheme="minorEastAsia"/>
+        </w:rPr>
+        <w:t xml:space="preserve">code </w:t>
+      </w:r>
+      <w:r>
+        <w:rPr>
+          <w:rFonts w:eastAsiaTheme="minorEastAsia"/>
+        </w:rPr>
+        <w:t>or C.</w:t>
+      </w:r>
+      <w:r>
+        <w:rPr>
+          <w:rFonts w:eastAsiaTheme="minorEastAsia"/>
+        </w:rPr>
+        <w:t xml:space="preserve"> Bare metal applications can </w:t>
+      </w:r>
+      <w:r>
+        <w:rPr>
+          <w:rFonts w:eastAsiaTheme="minorEastAsia"/>
+        </w:rPr>
+        <w:t>control hardware directly and provide a high level of control</w:t>
+      </w:r>
+      <w:r>
+        <w:rPr>
+          <w:rFonts w:eastAsiaTheme="minorEastAsia"/>
+        </w:rPr>
+        <w:t>. P</w:t>
+      </w:r>
+      <w:r>
+        <w:rPr>
+          <w:rFonts w:eastAsiaTheme="minorEastAsia"/>
+        </w:rPr>
+        <w:t>erformance</w:t>
+      </w:r>
+      <w:r>
+        <w:rPr>
+          <w:rFonts w:eastAsiaTheme="minorEastAsia"/>
+        </w:rPr>
+        <w:t xml:space="preserve"> from bare metal applications is improved due to not requiring an intermediary (operating system).</w:t>
+      </w:r>
+      <w:r>
+        <w:rPr>
+          <w:rFonts w:eastAsiaTheme="minorEastAsia"/>
+        </w:rPr>
+        <w:t xml:space="preserve"> In Project 2 the C hardware code is directed through the HAL and is run directly on the hardware. </w:t>
+      </w:r>
+      <w:proofErr w:type="gramStart"/>
+      <w:r>
+        <w:rPr>
+          <w:rFonts w:eastAsiaTheme="minorEastAsia"/>
+        </w:rPr>
+        <w:t>This is why</w:t>
+      </w:r>
+      <w:proofErr w:type="gramEnd"/>
+      <w:r>
+        <w:rPr>
+          <w:rFonts w:eastAsiaTheme="minorEastAsia"/>
+        </w:rPr>
+        <w:t xml:space="preserve"> reconfiguring the board once or twice may be required.</w:t>
+      </w:r>
+    </w:p>
+    <w:p>
+      <w:pPr>
+        <w:rPr>
+          <w:rFonts w:eastAsiaTheme="minorEastAsia"/>
+        </w:rPr>
+      </w:pPr>
+    </w:p>
+    <w:p>
+      <w:pPr>
+        <w:rPr>
+          <w:rFonts w:eastAsiaTheme="minorEastAsia"/>
+        </w:rPr>
+      </w:pPr>
+    </w:p>
+    <w:p>
+      <w:pPr>
+        <w:rPr>
+          <w:rFonts w:eastAsiaTheme="minorEastAsia"/>
+        </w:rPr>
+      </w:pPr>
+    </w:p>
+    <w:p>
+      <w:pPr>
+        <w:rPr>
+          <w:rFonts w:eastAsiaTheme="minorEastAsia"/>
+        </w:rPr>
+      </w:pPr>
+    </w:p>
+    <w:p>
+      <w:pPr>
+        <w:rPr>
+          <w:rFonts w:eastAsiaTheme="minorEastAsia"/>
+        </w:rPr>
+      </w:pPr>
+    </w:p>
+    <w:p>
+      <w:pPr>
+        <w:rPr>
+          <w:rFonts w:eastAsiaTheme="minorEastAsia"/>
+        </w:rPr>
+      </w:pPr>
+    </w:p>
+    <w:p>
+      <w:pPr>
+        <w:rPr>
+          <w:rFonts w:eastAsiaTheme="minorEastAsia"/>
+        </w:rPr>
+      </w:pPr>
+    </w:p>
+    <w:p>
+      <w:pPr>
+        <w:rPr>
+          <w:rFonts w:eastAsiaTheme="minorEastAsia"/>
+        </w:rPr>
+      </w:pPr>
+    </w:p>
+    <w:p>
+      <w:pPr>
+        <w:rPr>
+          <w:rFonts w:eastAsiaTheme="minorEastAsia"/>
+        </w:rPr>
+      </w:pPr>
+    </w:p>
+    <w:p>
+      <w:pPr>
+        <w:rPr>
+          <w:rFonts w:eastAsiaTheme="minorEastAsia"/>
+        </w:rPr>
+      </w:pPr>
+    </w:p>
+    <w:p>
+      <w:pPr>
+        <w:rPr>
+          <w:rFonts w:eastAsiaTheme="minorEastAsia"/>
+        </w:rPr>
+      </w:pPr>
+    </w:p>
+    <w:p>
+      <w:pPr>
+        <w:rPr>
+          <w:rFonts w:eastAsiaTheme="minorEastAsia"/>
+        </w:rPr>
+      </w:pPr>
+    </w:p>
+    <w:p>
+      <w:pPr>
+        <w:rPr>
+          <w:rFonts w:eastAsiaTheme="minorEastAsia"/>
+        </w:rPr>
+      </w:pPr>
+    </w:p>
+    <w:p>
+      <w:pPr>
+        <w:rPr>
+          <w:rFonts w:eastAsiaTheme="minorEastAsia"/>
+        </w:rPr>
+      </w:pPr>
+    </w:p>
+    <w:p>
+      <w:pPr>
+        <w:rPr>
+          <w:rFonts w:eastAsiaTheme="minorEastAsia"/>
+        </w:rPr>
+      </w:pPr>
+    </w:p>
+    <w:p>
+      <w:pPr>
+        <w:rPr>
+          <w:rFonts w:eastAsiaTheme="minorEastAsia"/>
+        </w:rPr>
+      </w:pPr>
+    </w:p>
+    <w:p>
+      <w:pPr>
+        <w:rPr>
+          <w:rFonts w:eastAsiaTheme="minorEastAsia"/>
+        </w:rPr>
+      </w:pPr>
+    </w:p>
+    <w:p>
+      <w:pPr>
+        <w:rPr>
+          <w:rFonts w:eastAsiaTheme="minorEastAsia"/>
+        </w:rPr>
+      </w:pPr>
+    </w:p>
+    <w:p>
+      <w:pPr>
+        <w:rPr>
+          <w:rFonts w:eastAsiaTheme="minorEastAsia"/>
+        </w:rPr>
+      </w:pPr>
+    </w:p>
+    <w:p>
+      <w:pPr>
+        <w:rPr>
+          <w:rFonts w:eastAsiaTheme="minorEastAsia"/>
+        </w:rPr>
+      </w:pPr>
+    </w:p>
+    <w:p>
+      <w:pPr>
+        <w:rPr>
+          <w:rFonts w:eastAsiaTheme="minorEastAsia"/>
+        </w:rPr>
+      </w:pPr>
+      <w:r>
+        <w:rPr>
+          <w:rFonts w:eastAsiaTheme="minorEastAsia"/>
+        </w:rPr>
         <w:t>4.0</w:t>
       </w:r>
     </w:p>
-    <w:p/>
-    <w:p/>
-    <w:p/>
-    <w:p>
-      <w:r>
+    <w:p>
+      <w:pPr>
+        <w:rPr>
+          <w:rFonts w:eastAsiaTheme="minorEastAsia"/>
+        </w:rPr>
+      </w:pPr>
+    </w:p>
+    <w:p>
+      <w:pPr>
+        <w:rPr>
+          <w:rFonts w:eastAsiaTheme="minorEastAsia"/>
+        </w:rPr>
+      </w:pPr>
+      <w:r>
+        <w:rPr>
+          <w:rFonts w:eastAsiaTheme="minorEastAsia"/>
+        </w:rPr>
+        <w:t>Screenshot below shows the hardware C code.</w:t>
+      </w:r>
+    </w:p>
+    <w:p>
+      <w:pPr>
+        <w:rPr>
+          <w:rFonts w:eastAsiaTheme="minorEastAsia"/>
+        </w:rPr>
+      </w:pPr>
+    </w:p>
+    <w:p>
+      <w:pPr>
+        <w:rPr>
+          <w:rFonts w:eastAsiaTheme="minorEastAsia"/>
+        </w:rPr>
+      </w:pPr>
+      <w:r>
+        <w:rPr>
+          <w:noProof/>
+        </w:rPr>
+        <w:drawing>
+          <wp:inline distT="0" distB="0" distL="0" distR="0" wp14:anchorId="345C79E0" wp14:editId="22EB2003">
+            <wp:extent cx="4495800" cy="4572000"/>
+            <wp:effectExtent l="0" t="0" r="0" b="0"/>
+            <wp:docPr id="2032003725" name="Picture 2032003725"/>
+            <wp:cNvGraphicFramePr>
+              <a:graphicFrameLocks xmlns:a="http://schemas.openxmlformats.org/drawingml/2006/main" noChangeAspect="1"/>
+            </wp:cNvGraphicFramePr>
+            <a:graphic xmlns:a="http://schemas.openxmlformats.org/drawingml/2006/main">
+              <a:graphicData uri="http://schemas.openxmlformats.org/drawingml/2006/picture">
+                <pic:pic xmlns:pic="http://schemas.openxmlformats.org/drawingml/2006/picture">
+                  <pic:nvPicPr>
+                    <pic:cNvPr id="0" name=""/>
+                    <pic:cNvPicPr/>
+                  </pic:nvPicPr>
+                  <pic:blipFill>
+                    <a:blip r:embed="rId6" cstate="print">
+                      <a:extLst>
+                        <a:ext uri="{28A0092B-C50C-407E-A947-70E740481C1C}">
+                          <a14:useLocalDpi xmlns:a14="http://schemas.microsoft.com/office/drawing/2010/main" val="0"/>
+                        </a:ext>
+                      </a:extLst>
+                    </a:blip>
+                    <a:stretch>
+                      <a:fillRect/>
+                    </a:stretch>
+                  </pic:blipFill>
+                  <pic:spPr>
+                    <a:xfrm>
+                      <a:off x="0" y="0"/>
+                      <a:ext cx="4495800" cy="4572000"/>
+                    </a:xfrm>
+                    <a:prstGeom prst="rect">
+                      <a:avLst/>
+                    </a:prstGeom>
+                  </pic:spPr>
+                </pic:pic>
+              </a:graphicData>
+            </a:graphic>
+          </wp:inline>
+        </w:drawing>
+      </w:r>
+    </w:p>
+    <w:p>
+      <w:pPr>
+        <w:rPr>
+          <w:rFonts w:eastAsiaTheme="minorEastAsia"/>
+        </w:rPr>
+      </w:pPr>
+    </w:p>
+    <w:p>
+      <w:pPr>
+        <w:rPr>
+          <w:rFonts w:eastAsiaTheme="minorEastAsia"/>
+        </w:rPr>
+      </w:pPr>
+    </w:p>
+    <w:p>
+      <w:pPr>
+        <w:rPr>
+          <w:rFonts w:eastAsiaTheme="minorEastAsia"/>
+        </w:rPr>
+      </w:pPr>
+    </w:p>
+    <w:p>
+      <w:pPr>
+        <w:rPr>
+          <w:rFonts w:eastAsiaTheme="minorEastAsia"/>
+        </w:rPr>
+      </w:pPr>
+    </w:p>
+    <w:p>
+      <w:pPr>
+        <w:rPr>
+          <w:rFonts w:eastAsiaTheme="minorEastAsia"/>
+        </w:rPr>
+      </w:pPr>
+    </w:p>
+    <w:p>
+      <w:pPr>
+        <w:rPr>
+          <w:rFonts w:eastAsiaTheme="minorEastAsia"/>
+        </w:rPr>
+      </w:pPr>
+      <w:r>
+        <w:rPr>
+          <w:rFonts w:eastAsiaTheme="minorEastAsia"/>
+        </w:rPr>
         <w:t>5.0</w:t>
       </w:r>
     </w:p>
-    <w:p/>
+    <w:p>
+      <w:pPr>
+        <w:rPr>
+          <w:rFonts w:eastAsiaTheme="minorEastAsia"/>
+        </w:rPr>
+      </w:pPr>
+    </w:p>
     <w:tbl>
       <w:tblPr>
         <w:tblStyle w:val="TableGrid"/>
@@ -95,7 +703,16 @@
             <w:tcW w:w="2337" w:type="dxa"/>
           </w:tcPr>
           <w:p>
+            <w:pPr>
+              <w:rPr>
+                <w:rFonts w:eastAsiaTheme="minorEastAsia"/>
+              </w:rPr>
+            </w:pPr>
             <w:r>
+              <w:rPr>
+                <w:rFonts w:eastAsiaTheme="minorEastAsia"/>
+              </w:rPr>
+              <w:lastRenderedPageBreak/>
               <w:t>Logical Elements</w:t>
             </w:r>
           </w:p>
@@ -105,7 +722,15 @@
             <w:tcW w:w="2337" w:type="dxa"/>
           </w:tcPr>
           <w:p>
+            <w:pPr>
+              <w:rPr>
+                <w:rFonts w:eastAsiaTheme="minorEastAsia"/>
+              </w:rPr>
+            </w:pPr>
             <w:r>
+              <w:rPr>
+                <w:rFonts w:eastAsiaTheme="minorEastAsia"/>
+              </w:rPr>
               <w:t>Registers</w:t>
             </w:r>
           </w:p>
@@ -115,7 +740,15 @@
             <w:tcW w:w="2338" w:type="dxa"/>
           </w:tcPr>
           <w:p>
+            <w:pPr>
+              <w:rPr>
+                <w:rFonts w:eastAsiaTheme="minorEastAsia"/>
+              </w:rPr>
+            </w:pPr>
             <w:r>
+              <w:rPr>
+                <w:rFonts w:eastAsiaTheme="minorEastAsia"/>
+              </w:rPr>
               <w:t>Total Pins</w:t>
             </w:r>
           </w:p>
@@ -125,7 +758,15 @@
             <w:tcW w:w="2338" w:type="dxa"/>
           </w:tcPr>
           <w:p>
+            <w:pPr>
+              <w:rPr>
+                <w:rFonts w:eastAsiaTheme="minorEastAsia"/>
+              </w:rPr>
+            </w:pPr>
             <w:r>
+              <w:rPr>
+                <w:rFonts w:eastAsiaTheme="minorEastAsia"/>
+              </w:rPr>
               <w:t>Memory Bits</w:t>
             </w:r>
           </w:p>
@@ -136,38 +777,441 @@
           <w:tcPr>
             <w:tcW w:w="2337" w:type="dxa"/>
           </w:tcPr>
-          <w:p/>
+          <w:p>
+            <w:pPr>
+              <w:rPr>
+                <w:rFonts w:eastAsiaTheme="minorEastAsia"/>
+              </w:rPr>
+            </w:pPr>
+            <w:r>
+              <w:rPr>
+                <w:rFonts w:eastAsiaTheme="minorEastAsia"/>
+              </w:rPr>
+              <w:t>3183</w:t>
+            </w:r>
+          </w:p>
         </w:tc>
         <w:tc>
           <w:tcPr>
             <w:tcW w:w="2337" w:type="dxa"/>
           </w:tcPr>
-          <w:p/>
+          <w:p>
+            <w:pPr>
+              <w:rPr>
+                <w:rFonts w:eastAsiaTheme="minorEastAsia"/>
+              </w:rPr>
+            </w:pPr>
+            <w:r>
+              <w:rPr>
+                <w:rFonts w:eastAsiaTheme="minorEastAsia"/>
+              </w:rPr>
+              <w:t>1889</w:t>
+            </w:r>
+          </w:p>
         </w:tc>
         <w:tc>
           <w:tcPr>
             <w:tcW w:w="2338" w:type="dxa"/>
           </w:tcPr>
-          <w:p/>
+          <w:p>
+            <w:pPr>
+              <w:rPr>
+                <w:rFonts w:eastAsiaTheme="minorEastAsia"/>
+              </w:rPr>
+            </w:pPr>
+            <w:r>
+              <w:rPr>
+                <w:rFonts w:eastAsiaTheme="minorEastAsia"/>
+              </w:rPr>
+              <w:t>31</w:t>
+            </w:r>
+          </w:p>
         </w:tc>
         <w:tc>
           <w:tcPr>
             <w:tcW w:w="2338" w:type="dxa"/>
           </w:tcPr>
-          <w:p/>
+          <w:p>
+            <w:pPr>
+              <w:rPr>
+                <w:rFonts w:eastAsiaTheme="minorEastAsia"/>
+              </w:rPr>
+            </w:pPr>
+            <w:r>
+              <w:rPr>
+                <w:rFonts w:eastAsiaTheme="minorEastAsia"/>
+              </w:rPr>
+              <w:t>604672</w:t>
+            </w:r>
+          </w:p>
         </w:tc>
       </w:tr>
     </w:tbl>
-    <w:p/>
-    <w:p/>
-    <w:p>
-      <w:r>
+    <w:p>
+      <w:pPr>
+        <w:rPr>
+          <w:rFonts w:eastAsiaTheme="minorEastAsia"/>
+        </w:rPr>
+      </w:pPr>
+    </w:p>
+    <w:p>
+      <w:pPr>
+        <w:rPr>
+          <w:rFonts w:eastAsiaTheme="minorEastAsia"/>
+        </w:rPr>
+      </w:pPr>
+    </w:p>
+    <w:p>
+      <w:pPr>
+        <w:rPr>
+          <w:rFonts w:eastAsiaTheme="minorEastAsia"/>
+        </w:rPr>
+      </w:pPr>
+    </w:p>
+    <w:p>
+      <w:pPr>
+        <w:rPr>
+          <w:rFonts w:eastAsiaTheme="minorEastAsia"/>
+        </w:rPr>
+      </w:pPr>
+    </w:p>
+    <w:p>
+      <w:pPr>
+        <w:rPr>
+          <w:rFonts w:eastAsiaTheme="minorEastAsia"/>
+        </w:rPr>
+      </w:pPr>
+    </w:p>
+    <w:p>
+      <w:pPr>
+        <w:rPr>
+          <w:rFonts w:eastAsiaTheme="minorEastAsia"/>
+        </w:rPr>
+      </w:pPr>
+    </w:p>
+    <w:p>
+      <w:pPr>
+        <w:rPr>
+          <w:rFonts w:eastAsiaTheme="minorEastAsia"/>
+        </w:rPr>
+      </w:pPr>
+      <w:r>
+        <w:rPr>
+          <w:rFonts w:eastAsiaTheme="minorEastAsia"/>
+        </w:rPr>
         <w:t>6.0</w:t>
       </w:r>
     </w:p>
+    <w:p>
+      <w:pPr>
+        <w:rPr>
+          <w:rFonts w:eastAsiaTheme="minorEastAsia"/>
+        </w:rPr>
+      </w:pPr>
+    </w:p>
+    <w:p>
+      <w:pPr>
+        <w:rPr>
+          <w:rFonts w:eastAsiaTheme="minorEastAsia"/>
+        </w:rPr>
+      </w:pPr>
+      <w:r>
+        <w:rPr>
+          <w:rFonts w:eastAsiaTheme="minorEastAsia"/>
+        </w:rPr>
+        <w:t xml:space="preserve">Mode 1 - </w:t>
+      </w:r>
+    </w:p>
+    <w:p>
+      <w:pPr>
+        <w:rPr>
+          <w:rFonts w:eastAsiaTheme="minorEastAsia"/>
+        </w:rPr>
+      </w:pPr>
+    </w:p>
+    <w:p>
+      <w:r>
+        <w:rPr>
+          <w:noProof/>
+        </w:rPr>
+        <w:drawing>
+          <wp:inline distT="0" distB="0" distL="0" distR="0" wp14:anchorId="186DC311" wp14:editId="696A18A8">
+            <wp:extent cx="4572000" cy="2571750"/>
+            <wp:effectExtent l="0" t="0" r="0" b="0"/>
+            <wp:docPr id="317912373" name="Picture 317912373"/>
+            <wp:cNvGraphicFramePr>
+              <a:graphicFrameLocks xmlns:a="http://schemas.openxmlformats.org/drawingml/2006/main" noChangeAspect="1"/>
+            </wp:cNvGraphicFramePr>
+            <a:graphic xmlns:a="http://schemas.openxmlformats.org/drawingml/2006/main">
+              <a:graphicData uri="http://schemas.openxmlformats.org/drawingml/2006/picture">
+                <pic:pic xmlns:pic="http://schemas.openxmlformats.org/drawingml/2006/picture">
+                  <pic:nvPicPr>
+                    <pic:cNvPr id="0" name=""/>
+                    <pic:cNvPicPr/>
+                  </pic:nvPicPr>
+                  <pic:blipFill>
+                    <a:blip r:embed="rId7" cstate="print">
+                      <a:extLst>
+                        <a:ext uri="{28A0092B-C50C-407E-A947-70E740481C1C}">
+                          <a14:useLocalDpi xmlns:a14="http://schemas.microsoft.com/office/drawing/2010/main" val="0"/>
+                        </a:ext>
+                      </a:extLst>
+                    </a:blip>
+                    <a:stretch>
+                      <a:fillRect/>
+                    </a:stretch>
+                  </pic:blipFill>
+                  <pic:spPr>
+                    <a:xfrm>
+                      <a:off x="0" y="0"/>
+                      <a:ext cx="4572000" cy="2571750"/>
+                    </a:xfrm>
+                    <a:prstGeom prst="rect">
+                      <a:avLst/>
+                    </a:prstGeom>
+                  </pic:spPr>
+                </pic:pic>
+              </a:graphicData>
+            </a:graphic>
+          </wp:inline>
+        </w:drawing>
+      </w:r>
+    </w:p>
+    <w:p>
+      <w:pPr>
+        <w:rPr>
+          <w:rFonts w:eastAsiaTheme="minorEastAsia"/>
+        </w:rPr>
+      </w:pPr>
+    </w:p>
+    <w:p>
+      <w:pPr>
+        <w:rPr>
+          <w:rFonts w:eastAsiaTheme="minorEastAsia"/>
+        </w:rPr>
+      </w:pPr>
+    </w:p>
+    <w:p>
+      <w:pPr>
+        <w:rPr>
+          <w:rFonts w:eastAsiaTheme="minorEastAsia"/>
+        </w:rPr>
+      </w:pPr>
+      <w:r>
+        <w:rPr>
+          <w:rFonts w:eastAsiaTheme="minorEastAsia"/>
+        </w:rPr>
+        <w:t xml:space="preserve">Mode 2 - </w:t>
+      </w:r>
+    </w:p>
+    <w:p>
+      <w:pPr>
+        <w:rPr>
+          <w:rFonts w:eastAsiaTheme="minorEastAsia"/>
+        </w:rPr>
+      </w:pPr>
+    </w:p>
+    <w:p>
+      <w:r>
+        <w:rPr>
+          <w:noProof/>
+        </w:rPr>
+        <w:drawing>
+          <wp:inline distT="0" distB="0" distL="0" distR="0" wp14:anchorId="29ABC785" wp14:editId="44EDC4C8">
+            <wp:extent cx="4572000" cy="2571750"/>
+            <wp:effectExtent l="0" t="0" r="0" b="0"/>
+            <wp:docPr id="1364729485" name="Picture 1364729485"/>
+            <wp:cNvGraphicFramePr>
+              <a:graphicFrameLocks xmlns:a="http://schemas.openxmlformats.org/drawingml/2006/main" noChangeAspect="1"/>
+            </wp:cNvGraphicFramePr>
+            <a:graphic xmlns:a="http://schemas.openxmlformats.org/drawingml/2006/main">
+              <a:graphicData uri="http://schemas.openxmlformats.org/drawingml/2006/picture">
+                <pic:pic xmlns:pic="http://schemas.openxmlformats.org/drawingml/2006/picture">
+                  <pic:nvPicPr>
+                    <pic:cNvPr id="0" name=""/>
+                    <pic:cNvPicPr/>
+                  </pic:nvPicPr>
+                  <pic:blipFill>
+                    <a:blip r:embed="rId8" cstate="print">
+                      <a:extLst>
+                        <a:ext uri="{28A0092B-C50C-407E-A947-70E740481C1C}">
+                          <a14:useLocalDpi xmlns:a14="http://schemas.microsoft.com/office/drawing/2010/main" val="0"/>
+                        </a:ext>
+                      </a:extLst>
+                    </a:blip>
+                    <a:stretch>
+                      <a:fillRect/>
+                    </a:stretch>
+                  </pic:blipFill>
+                  <pic:spPr>
+                    <a:xfrm>
+                      <a:off x="0" y="0"/>
+                      <a:ext cx="4572000" cy="2571750"/>
+                    </a:xfrm>
+                    <a:prstGeom prst="rect">
+                      <a:avLst/>
+                    </a:prstGeom>
+                  </pic:spPr>
+                </pic:pic>
+              </a:graphicData>
+            </a:graphic>
+          </wp:inline>
+        </w:drawing>
+      </w:r>
+    </w:p>
+    <w:p>
+      <w:pPr>
+        <w:rPr>
+          <w:rFonts w:eastAsiaTheme="minorEastAsia"/>
+        </w:rPr>
+      </w:pPr>
+    </w:p>
+    <w:p>
+      <w:pPr>
+        <w:rPr>
+          <w:rFonts w:eastAsiaTheme="minorEastAsia"/>
+        </w:rPr>
+      </w:pPr>
+    </w:p>
+    <w:p>
+      <w:pPr>
+        <w:rPr>
+          <w:rFonts w:eastAsiaTheme="minorEastAsia"/>
+        </w:rPr>
+      </w:pPr>
+    </w:p>
+    <w:p>
+      <w:pPr>
+        <w:rPr>
+          <w:rFonts w:eastAsiaTheme="minorEastAsia"/>
+        </w:rPr>
+      </w:pPr>
+    </w:p>
+    <w:p>
+      <w:pPr>
+        <w:rPr>
+          <w:rFonts w:eastAsiaTheme="minorEastAsia"/>
+        </w:rPr>
+      </w:pPr>
+    </w:p>
+    <w:p>
+      <w:pPr>
+        <w:rPr>
+          <w:rFonts w:eastAsiaTheme="minorEastAsia"/>
+        </w:rPr>
+      </w:pPr>
+    </w:p>
+    <w:p>
+      <w:pPr>
+        <w:rPr>
+          <w:rFonts w:eastAsiaTheme="minorEastAsia"/>
+        </w:rPr>
+      </w:pPr>
+    </w:p>
+    <w:p>
+      <w:pPr>
+        <w:rPr>
+          <w:rFonts w:eastAsiaTheme="minorEastAsia"/>
+        </w:rPr>
+      </w:pPr>
+    </w:p>
+    <w:p>
+      <w:pPr>
+        <w:rPr>
+          <w:rFonts w:eastAsiaTheme="minorEastAsia"/>
+        </w:rPr>
+      </w:pPr>
+      <w:r>
+        <w:rPr>
+          <w:rFonts w:eastAsiaTheme="minorEastAsia"/>
+        </w:rPr>
+        <w:t>Mode 3 -</w:t>
+      </w:r>
+    </w:p>
+    <w:p>
+      <w:pPr>
+        <w:rPr>
+          <w:rFonts w:eastAsiaTheme="minorEastAsia"/>
+        </w:rPr>
+      </w:pPr>
+    </w:p>
+    <w:p>
+      <w:pPr>
+        <w:rPr>
+          <w:rFonts w:eastAsiaTheme="minorEastAsia"/>
+        </w:rPr>
+      </w:pPr>
+      <w:r>
+        <w:rPr>
+          <w:noProof/>
+        </w:rPr>
+        <w:drawing>
+          <wp:inline distT="0" distB="0" distL="0" distR="0" wp14:anchorId="632794E0" wp14:editId="7DAD9F91">
+            <wp:extent cx="4572000" cy="2571750"/>
+            <wp:effectExtent l="0" t="0" r="0" b="0"/>
+            <wp:docPr id="615190544" name="Picture 615190544"/>
+            <wp:cNvGraphicFramePr>
+              <a:graphicFrameLocks xmlns:a="http://schemas.openxmlformats.org/drawingml/2006/main" noChangeAspect="1"/>
+            </wp:cNvGraphicFramePr>
+            <a:graphic xmlns:a="http://schemas.openxmlformats.org/drawingml/2006/main">
+              <a:graphicData uri="http://schemas.openxmlformats.org/drawingml/2006/picture">
+                <pic:pic xmlns:pic="http://schemas.openxmlformats.org/drawingml/2006/picture">
+                  <pic:nvPicPr>
+                    <pic:cNvPr id="0" name=""/>
+                    <pic:cNvPicPr/>
+                  </pic:nvPicPr>
+                  <pic:blipFill>
+                    <a:blip r:embed="rId9" cstate="print">
+                      <a:extLst>
+                        <a:ext uri="{28A0092B-C50C-407E-A947-70E740481C1C}">
+                          <a14:useLocalDpi xmlns:a14="http://schemas.microsoft.com/office/drawing/2010/main" val="0"/>
+                        </a:ext>
+                      </a:extLst>
+                    </a:blip>
+                    <a:stretch>
+                      <a:fillRect/>
+                    </a:stretch>
+                  </pic:blipFill>
+                  <pic:spPr>
+                    <a:xfrm>
+                      <a:off x="0" y="0"/>
+                      <a:ext cx="4572000" cy="2571750"/>
+                    </a:xfrm>
+                    <a:prstGeom prst="rect">
+                      <a:avLst/>
+                    </a:prstGeom>
+                  </pic:spPr>
+                </pic:pic>
+              </a:graphicData>
+            </a:graphic>
+          </wp:inline>
+        </w:drawing>
+      </w:r>
+    </w:p>
+    <w:p>
+      <w:pPr>
+        <w:rPr>
+          <w:rFonts w:eastAsiaTheme="minorEastAsia"/>
+        </w:rPr>
+      </w:pPr>
+    </w:p>
+    <w:p>
+      <w:pPr>
+        <w:rPr>
+          <w:rFonts w:eastAsiaTheme="minorEastAsia"/>
+        </w:rPr>
+      </w:pPr>
+    </w:p>
+    <w:p>
+      <w:pPr>
+        <w:rPr>
+          <w:rFonts w:eastAsiaTheme="minorEastAsia"/>
+        </w:rPr>
+      </w:pPr>
+    </w:p>
     <w:sectPr>
-      <w:headerReference w:type="even" r:id="rId6"/>
-      <w:headerReference w:type="default" r:id="rId7"/>
+      <w:headerReference w:type="even" r:id="rId10"/>
+      <w:headerReference w:type="default" r:id="rId11"/>
       <w:pgSz w:w="12240" w:h="15840"/>
       <w:pgMar w:top="1440" w:right="1440" w:bottom="1440" w:left="1440" w:header="720" w:footer="720" w:gutter="0"/>
       <w:cols w:space="720"/>
@@ -217,47 +1261,33 @@
 
 <file path=word/header1.xml><?xml version="1.0" encoding="utf-8"?>
 <w:hdr xmlns:wpc="http://schemas.microsoft.com/office/word/2010/wordprocessingCanvas" xmlns:cx="http://schemas.microsoft.com/office/drawing/2014/chartex" xmlns:cx1="http://schemas.microsoft.com/office/drawing/2015/9/8/chartex" xmlns:cx2="http://schemas.microsoft.com/office/drawing/2015/10/21/chartex" xmlns:cx3="http://schemas.microsoft.com/office/drawing/2016/5/9/chartex" xmlns:cx4="http://schemas.microsoft.com/office/drawing/2016/5/10/chartex" xmlns:cx5="http://schemas.microsoft.com/office/drawing/2016/5/11/chartex" xmlns:cx6="http://schemas.microsoft.com/office/drawing/2016/5/12/chartex" xmlns:cx7="http://schemas.microsoft.com/office/drawing/2016/5/13/chartex" xmlns:cx8="http://schemas.microsoft.com/office/drawing/2016/5/14/chartex" xmlns:mc="http://schemas.openxmlformats.org/markup-compatibility/2006" xmlns:aink="http://schemas.microsoft.com/office/drawing/2016/ink" xmlns:am3d="http://schemas.microsoft.com/office/drawing/2017/model3d" xmlns:o="urn:schemas-microsoft-com:office:office" xmlns:oel="http://schemas.microsoft.com/office/2019/extlst" xmlns:r="http://schemas.openxmlformats.org/officeDocument/2006/relationships" xmlns:m="http://schemas.openxmlformats.org/officeDocument/2006/math" xmlns:v="urn:schemas-microsoft-com:vml" xmlns:wp14="http://schemas.microsoft.com/office/word/2010/wordprocessingDrawing" xmlns:wp="http://schemas.openxmlformats.org/drawingml/2006/wordprocessingDrawing" xmlns:w10="urn:schemas-microsoft-com:office:word" xmlns:w="http://schemas.openxmlformats.org/wordprocessingml/2006/main" xmlns:w14="http://schemas.microsoft.com/office/word/2010/wordml" xmlns:w15="http://schemas.microsoft.com/office/word/2012/wordml" xmlns:w16cex="http://schemas.microsoft.com/office/word/2018/wordml/cex" xmlns:w16cid="http://schemas.microsoft.com/office/word/2016/wordml/cid" xmlns:w16="http://schemas.microsoft.com/office/word/2018/wordml" xmlns:w16sdtdh="http://schemas.microsoft.com/office/word/2020/wordml/sdtdatahash" xmlns:w16se="http://schemas.microsoft.com/office/word/2015/wordml/symex" xmlns:wpg="http://schemas.microsoft.com/office/word/2010/wordprocessingGroup" xmlns:wpi="http://schemas.microsoft.com/office/word/2010/wordprocessingInk" xmlns:wne="http://schemas.microsoft.com/office/word/2006/wordml" xmlns:wps="http://schemas.microsoft.com/office/word/2010/wordprocessingShape" mc:Ignorable="w14 w15 w16se w16cid w16 w16cex w16sdtdh wp14">
-  <w:sdt>
-    <w:sdtPr>
+  <w:p>
+    <w:pPr>
+      <w:pStyle w:val="Header"/>
+      <w:framePr w:wrap="none" w:vAnchor="text" w:hAnchor="margin" w:xAlign="right" w:y="1"/>
       <w:rPr>
         <w:rStyle w:val="PageNumber"/>
       </w:rPr>
-      <w:id w:val="-1342775610"/>
-      <w:docPartObj>
-        <w:docPartGallery w:val="Page Numbers (Top of Page)"/>
-        <w:docPartUnique/>
-      </w:docPartObj>
-    </w:sdtPr>
-    <w:sdtContent>
-      <w:p>
-        <w:pPr>
-          <w:pStyle w:val="Header"/>
-          <w:framePr w:wrap="none" w:vAnchor="text" w:hAnchor="margin" w:xAlign="right" w:y="1"/>
-          <w:rPr>
-            <w:rStyle w:val="PageNumber"/>
-          </w:rPr>
-        </w:pPr>
-        <w:r>
-          <w:rPr>
-            <w:rStyle w:val="PageNumber"/>
-          </w:rPr>
-          <w:fldChar w:fldCharType="begin"/>
-        </w:r>
-        <w:r>
-          <w:rPr>
-            <w:rStyle w:val="PageNumber"/>
-          </w:rPr>
-          <w:instrText xml:space="preserve"> PAGE </w:instrText>
-        </w:r>
-        <w:r>
-          <w:rPr>
-            <w:rStyle w:val="PageNumber"/>
-          </w:rPr>
-          <w:fldChar w:fldCharType="end"/>
-        </w:r>
-      </w:p>
-    </w:sdtContent>
-  </w:sdt>
+    </w:pPr>
+    <w:r>
+      <w:rPr>
+        <w:rStyle w:val="PageNumber"/>
+      </w:rPr>
+      <w:fldChar w:fldCharType="begin"/>
+    </w:r>
+    <w:r>
+      <w:rPr>
+        <w:rStyle w:val="PageNumber"/>
+      </w:rPr>
+      <w:instrText xml:space="preserve"> PAGE </w:instrText>
+    </w:r>
+    <w:r>
+      <w:rPr>
+        <w:rStyle w:val="PageNumber"/>
+      </w:rPr>
+      <w:fldChar w:fldCharType="end"/>
+    </w:r>
+  </w:p>
   <w:p>
     <w:pPr>
       <w:pStyle w:val="Header"/>

</xml_diff>